<commit_message>
Added another issue to the notes
Wave extension doesn't report any issues so far just in case
</commit_message>
<xml_diff>
--- a/assignment_additionals/evaluation_form.docx
+++ b/assignment_additionals/evaluation_form.docx
@@ -166,18 +166,8 @@
             <w:r>
               <w:t>“</w:t>
             </w:r>
-            <w:proofErr w:type="spellStart"/>
-            <w:proofErr w:type="gramStart"/>
-            <w:r>
-              <w:t>header</w:t>
-            </w:r>
-            <w:proofErr w:type="gramEnd"/>
-            <w:r>
-              <w:t>__hero</w:t>
-            </w:r>
-            <w:proofErr w:type="spellEnd"/>
-            <w:r>
-              <w:t>-text</w:t>
+            <w:r>
+              <w:t>header__hero-text</w:t>
             </w:r>
             <w:r>
               <w:t>” naming of the class</w:t>
@@ -265,11 +255,9 @@
             <w:r>
               <w:t>“</w:t>
             </w:r>
-            <w:proofErr w:type="spellStart"/>
             <w:r>
               <w:t>img</w:t>
             </w:r>
-            <w:proofErr w:type="spellEnd"/>
             <w:r>
               <w:t>”</w:t>
             </w:r>
@@ -438,13 +426,8 @@
             <w:r>
               <w:t xml:space="preserve">of a </w:t>
             </w:r>
-            <w:proofErr w:type="gramStart"/>
-            <w:r>
-              <w:t>consistent image dimensions</w:t>
-            </w:r>
-            <w:proofErr w:type="gramEnd"/>
-            <w:r>
-              <w:t xml:space="preserve"> across all projects for a uniform presentation.</w:t>
+            <w:r>
+              <w:t>consistent image dimensions across all projects for a uniform presentation.</w:t>
             </w:r>
           </w:p>
         </w:tc>
@@ -577,13 +560,8 @@
             <w:r>
               <w:t>“</w:t>
             </w:r>
-            <w:proofErr w:type="gramStart"/>
-            <w:r>
-              <w:t>navbar</w:t>
-            </w:r>
-            <w:proofErr w:type="gramEnd"/>
-            <w:r>
-              <w:t>-template</w:t>
+            <w:r>
+              <w:t>navbar-template</w:t>
             </w:r>
             <w:r>
               <w:t>”</w:t>
@@ -720,16 +698,23 @@
             <w:pPr>
               <w:spacing w:after="0" w:line="240" w:lineRule="auto"/>
             </w:pPr>
-          </w:p>
-        </w:tc>
-        <w:tc>
-          <w:tcPr>
-            <w:tcW w:w="959" w:type="dxa"/>
-          </w:tcPr>
-          <w:p>
-            <w:pPr>
-              <w:spacing w:after="0" w:line="240" w:lineRule="auto"/>
-            </w:pPr>
+            <w:r>
+              <w:lastRenderedPageBreak/>
+              <w:t>6</w:t>
+            </w:r>
+          </w:p>
+        </w:tc>
+        <w:tc>
+          <w:tcPr>
+            <w:tcW w:w="959" w:type="dxa"/>
+          </w:tcPr>
+          <w:p>
+            <w:pPr>
+              <w:spacing w:after="0" w:line="240" w:lineRule="auto"/>
+            </w:pPr>
+            <w:r>
+              <w:t>2</w:t>
+            </w:r>
           </w:p>
         </w:tc>
         <w:tc>
@@ -740,6 +725,9 @@
             <w:pPr>
               <w:spacing w:after="0" w:line="240" w:lineRule="auto"/>
             </w:pPr>
+            <w:r>
+              <w:t>Visibility of System Status</w:t>
+            </w:r>
           </w:p>
         </w:tc>
         <w:tc>
@@ -750,6 +738,9 @@
             <w:pPr>
               <w:spacing w:after="0" w:line="240" w:lineRule="auto"/>
             </w:pPr>
+            <w:r>
+              <w:t>“preloader” and overall logic of the preloading of the page</w:t>
+            </w:r>
           </w:p>
         </w:tc>
         <w:tc>
@@ -760,6 +751,9 @@
             <w:pPr>
               <w:spacing w:after="0" w:line="240" w:lineRule="auto"/>
             </w:pPr>
+            <w:r>
+              <w:t>No textual feedback for the user to understand what is going on behind the scene</w:t>
+            </w:r>
           </w:p>
         </w:tc>
         <w:tc>
@@ -770,6 +764,9 @@
             <w:pPr>
               <w:spacing w:after="0" w:line="240" w:lineRule="auto"/>
             </w:pPr>
+            <w:r>
+              <w:t>Add textual feedback for possible scalable script, in case it takes long to load the website</w:t>
+            </w:r>
           </w:p>
         </w:tc>
       </w:tr>
@@ -1571,6 +1568,7 @@
   <w:style w:type="character" w:default="1" w:styleId="DefaultParagraphFont">
     <w:name w:val="Default Paragraph Font"/>
     <w:uiPriority w:val="1"/>
+    <w:semiHidden/>
     <w:unhideWhenUsed/>
   </w:style>
   <w:style w:type="table" w:default="1" w:styleId="TableNormal">
@@ -1943,6 +1941,23 @@
 </file>
 
 <file path=customXml/item1.xml><?xml version="1.0" encoding="utf-8"?>
+<p:properties xmlns:p="http://schemas.microsoft.com/office/2006/metadata/properties" xmlns:xsi="http://www.w3.org/2001/XMLSchema-instance" xmlns:pc="http://schemas.microsoft.com/office/infopath/2007/PartnerControls">
+  <documentManagement>
+    <_activity xmlns="e1e9a840-0191-4aaf-a7be-5f8c47696157" xsi:nil="true"/>
+  </documentManagement>
+</p:properties>
+</file>
+
+<file path=customXml/item2.xml><?xml version="1.0" encoding="utf-8"?>
+<?mso-contentType ?>
+<FormTemplates xmlns="http://schemas.microsoft.com/sharepoint/v3/contenttype/forms">
+  <Display>DocumentLibraryForm</Display>
+  <Edit>DocumentLibraryForm</Edit>
+  <New>DocumentLibraryForm</New>
+</FormTemplates>
+</file>
+
+<file path=customXml/item3.xml><?xml version="1.0" encoding="utf-8"?>
 <ct:contentTypeSchema xmlns:ct="http://schemas.microsoft.com/office/2006/metadata/contentType" xmlns:ma="http://schemas.microsoft.com/office/2006/metadata/properties/metaAttributes" ct:_="" ma:_="" ma:contentTypeName="Document" ma:contentTypeID="0x0101006D5E2DECD49B4943A78BBB54771FE6C8" ma:contentTypeVersion="11" ma:contentTypeDescription="Create a new document." ma:contentTypeScope="" ma:versionID="f6b9faeb9f1b3e673c211b50747a951b">
   <xsd:schema xmlns:xsd="http://www.w3.org/2001/XMLSchema" xmlns:xs="http://www.w3.org/2001/XMLSchema" xmlns:p="http://schemas.microsoft.com/office/2006/metadata/properties" xmlns:ns3="e1e9a840-0191-4aaf-a7be-5f8c47696157" targetNamespace="http://schemas.microsoft.com/office/2006/metadata/properties" ma:root="true" ma:fieldsID="313648231a741fa6ab119c132a154e1e" ns3:_="">
     <xsd:import namespace="e1e9a840-0191-4aaf-a7be-5f8c47696157"/>
@@ -2130,24 +2145,31 @@
 </ct:contentTypeSchema>
 </file>
 
-<file path=customXml/item2.xml><?xml version="1.0" encoding="utf-8"?>
-<?mso-contentType ?>
-<FormTemplates xmlns="http://schemas.microsoft.com/sharepoint/v3/contenttype/forms">
-  <Display>DocumentLibraryForm</Display>
-  <Edit>DocumentLibraryForm</Edit>
-  <New>DocumentLibraryForm</New>
-</FormTemplates>
+<file path=customXml/itemProps1.xml><?xml version="1.0" encoding="utf-8"?>
+<ds:datastoreItem xmlns:ds="http://schemas.openxmlformats.org/officeDocument/2006/customXml" ds:itemID="{DF1D65F3-E037-4580-AC9F-42BD010C3FCE}">
+  <ds:schemaRefs>
+    <ds:schemaRef ds:uri="http://purl.org/dc/elements/1.1/"/>
+    <ds:schemaRef ds:uri="http://schemas.openxmlformats.org/package/2006/metadata/core-properties"/>
+    <ds:schemaRef ds:uri="http://purl.org/dc/terms/"/>
+    <ds:schemaRef ds:uri="http://schemas.microsoft.com/office/infopath/2007/PartnerControls"/>
+    <ds:schemaRef ds:uri="http://www.w3.org/XML/1998/namespace"/>
+    <ds:schemaRef ds:uri="http://schemas.microsoft.com/office/2006/documentManagement/types"/>
+    <ds:schemaRef ds:uri="e1e9a840-0191-4aaf-a7be-5f8c47696157"/>
+    <ds:schemaRef ds:uri="http://schemas.microsoft.com/office/2006/metadata/properties"/>
+    <ds:schemaRef ds:uri="http://purl.org/dc/dcmitype/"/>
+  </ds:schemaRefs>
+</ds:datastoreItem>
 </file>
 
-<file path=customXml/item3.xml><?xml version="1.0" encoding="utf-8"?>
-<p:properties xmlns:p="http://schemas.microsoft.com/office/2006/metadata/properties" xmlns:xsi="http://www.w3.org/2001/XMLSchema-instance" xmlns:pc="http://schemas.microsoft.com/office/infopath/2007/PartnerControls">
-  <documentManagement>
-    <_activity xmlns="e1e9a840-0191-4aaf-a7be-5f8c47696157" xsi:nil="true"/>
-  </documentManagement>
-</p:properties>
+<file path=customXml/itemProps2.xml><?xml version="1.0" encoding="utf-8"?>
+<ds:datastoreItem xmlns:ds="http://schemas.openxmlformats.org/officeDocument/2006/customXml" ds:itemID="{EBF83C1B-4846-442A-A8A5-DE34DE20172D}">
+  <ds:schemaRefs>
+    <ds:schemaRef ds:uri="http://schemas.microsoft.com/sharepoint/v3/contenttype/forms"/>
+  </ds:schemaRefs>
+</ds:datastoreItem>
 </file>
 
-<file path=customXml/itemProps1.xml><?xml version="1.0" encoding="utf-8"?>
+<file path=customXml/itemProps3.xml><?xml version="1.0" encoding="utf-8"?>
 <ds:datastoreItem xmlns:ds="http://schemas.openxmlformats.org/officeDocument/2006/customXml" ds:itemID="{69DCFB24-510F-448E-A2B9-7EE2DF535A26}">
   <ds:schemaRefs>
     <ds:schemaRef ds:uri="http://schemas.microsoft.com/office/2006/metadata/contentType"/>
@@ -2163,28 +2185,4 @@
     <ds:schemaRef ds:uri="http://schemas.microsoft.com/internal/obd"/>
   </ds:schemaRefs>
 </ds:datastoreItem>
-</file>
-
-<file path=customXml/itemProps2.xml><?xml version="1.0" encoding="utf-8"?>
-<ds:datastoreItem xmlns:ds="http://schemas.openxmlformats.org/officeDocument/2006/customXml" ds:itemID="{EBF83C1B-4846-442A-A8A5-DE34DE20172D}">
-  <ds:schemaRefs>
-    <ds:schemaRef ds:uri="http://schemas.microsoft.com/sharepoint/v3/contenttype/forms"/>
-  </ds:schemaRefs>
-</ds:datastoreItem>
-</file>
-
-<file path=customXml/itemProps3.xml><?xml version="1.0" encoding="utf-8"?>
-<ds:datastoreItem xmlns:ds="http://schemas.openxmlformats.org/officeDocument/2006/customXml" ds:itemID="{DF1D65F3-E037-4580-AC9F-42BD010C3FCE}">
-  <ds:schemaRefs>
-    <ds:schemaRef ds:uri="http://schemas.openxmlformats.org/package/2006/metadata/core-properties"/>
-    <ds:schemaRef ds:uri="http://purl.org/dc/terms/"/>
-    <ds:schemaRef ds:uri="http://purl.org/dc/elements/1.1/"/>
-    <ds:schemaRef ds:uri="http://schemas.microsoft.com/office/2006/documentManagement/types"/>
-    <ds:schemaRef ds:uri="http://purl.org/dc/dcmitype/"/>
-    <ds:schemaRef ds:uri="http://www.w3.org/XML/1998/namespace"/>
-    <ds:schemaRef ds:uri="http://schemas.microsoft.com/office/infopath/2007/PartnerControls"/>
-    <ds:schemaRef ds:uri="e1e9a840-0191-4aaf-a7be-5f8c47696157"/>
-    <ds:schemaRef ds:uri="http://schemas.microsoft.com/office/2006/metadata/properties"/>
-  </ds:schemaRefs>
-</ds:datastoreItem>
 </file>
</xml_diff>

<commit_message>
Removed lower navbar/Renamed to follow consistent naming conventions
</commit_message>
<xml_diff>
--- a/assignment_additionals/evaluation_form.docx
+++ b/assignment_additionals/evaluation_form.docx
@@ -166,8 +166,13 @@
             <w:r>
               <w:t>“</w:t>
             </w:r>
-            <w:r>
-              <w:t>header__hero-text</w:t>
+            <w:proofErr w:type="spellStart"/>
+            <w:r>
+              <w:t>header__hero</w:t>
+            </w:r>
+            <w:proofErr w:type="spellEnd"/>
+            <w:r>
+              <w:t>-text</w:t>
             </w:r>
             <w:r>
               <w:t>” naming of the class</w:t>
@@ -255,9 +260,11 @@
             <w:r>
               <w:t>“</w:t>
             </w:r>
+            <w:proofErr w:type="spellStart"/>
             <w:r>
               <w:t>img</w:t>
             </w:r>
+            <w:proofErr w:type="spellEnd"/>
             <w:r>
               <w:t>”</w:t>
             </w:r>
@@ -296,7 +303,15 @@
               <w:t>”</w:t>
             </w:r>
             <w:r>
-              <w:t xml:space="preserve"> attribute is filled with a placeholder "main_image," which doesn't provide useful information for screen readers.</w:t>
+              <w:t xml:space="preserve"> attribute is filled with a placeholder "</w:t>
+            </w:r>
+            <w:proofErr w:type="spellStart"/>
+            <w:r>
+              <w:t>main_image</w:t>
+            </w:r>
+            <w:proofErr w:type="spellEnd"/>
+            <w:r>
+              <w:t>," which doesn't provide useful information for screen readers.</w:t>
             </w:r>
           </w:p>
         </w:tc>
@@ -739,7 +754,15 @@
               <w:spacing w:after="0" w:line="240" w:lineRule="auto"/>
             </w:pPr>
             <w:r>
-              <w:t>“preloader” and overall logic of the preloading of the page</w:t>
+              <w:t>“</w:t>
+            </w:r>
+            <w:proofErr w:type="spellStart"/>
+            <w:r>
+              <w:t>preloader</w:t>
+            </w:r>
+            <w:proofErr w:type="spellEnd"/>
+            <w:r>
+              <w:t>” and overall logic of the preloading of the page</w:t>
             </w:r>
           </w:p>
         </w:tc>
@@ -822,8 +845,13 @@
               <w:spacing w:after="0" w:line="240" w:lineRule="auto"/>
             </w:pPr>
             <w:r>
-              <w:t>“footer” elements missing hrefs</w:t>
-            </w:r>
+              <w:t xml:space="preserve">“footer” elements missing </w:t>
+            </w:r>
+            <w:proofErr w:type="spellStart"/>
+            <w:r>
+              <w:t>hrefs</w:t>
+            </w:r>
+            <w:proofErr w:type="spellEnd"/>
           </w:p>
         </w:tc>
         <w:tc>
@@ -967,8 +995,21 @@
               <w:spacing w:after="0" w:line="240" w:lineRule="auto"/>
             </w:pPr>
             <w:r>
-              <w:t>Add css rules to prevent overlaping</w:t>
-            </w:r>
+              <w:t xml:space="preserve">Add </w:t>
+            </w:r>
+            <w:proofErr w:type="spellStart"/>
+            <w:r>
+              <w:t>css</w:t>
+            </w:r>
+            <w:proofErr w:type="spellEnd"/>
+            <w:r>
+              <w:t xml:space="preserve"> rules to prevent </w:t>
+            </w:r>
+            <w:proofErr w:type="spellStart"/>
+            <w:r>
+              <w:t>overlaping</w:t>
+            </w:r>
+            <w:proofErr w:type="spellEnd"/>
           </w:p>
         </w:tc>
       </w:tr>
@@ -2246,15 +2287,9 @@
 <file path=customXml/itemProps3.xml><?xml version="1.0" encoding="utf-8"?>
 <ds:datastoreItem xmlns:ds="http://schemas.openxmlformats.org/officeDocument/2006/customXml" ds:itemID="{DF1D65F3-E037-4580-AC9F-42BD010C3FCE}">
   <ds:schemaRefs>
-    <ds:schemaRef ds:uri="http://schemas.microsoft.com/office/2006/documentManagement/types"/>
-    <ds:schemaRef ds:uri="http://www.w3.org/XML/1998/namespace"/>
-    <ds:schemaRef ds:uri="http://purl.org/dc/terms/"/>
-    <ds:schemaRef ds:uri="http://purl.org/dc/dcmitype/"/>
     <ds:schemaRef ds:uri="http://schemas.microsoft.com/office/2006/metadata/properties"/>
-    <ds:schemaRef ds:uri="http://schemas.openxmlformats.org/package/2006/metadata/core-properties"/>
+    <ds:schemaRef ds:uri="http://schemas.microsoft.com/office/infopath/2007/PartnerControls"/>
     <ds:schemaRef ds:uri="e1e9a840-0191-4aaf-a7be-5f8c47696157"/>
-    <ds:schemaRef ds:uri="http://schemas.microsoft.com/office/infopath/2007/PartnerControls"/>
-    <ds:schemaRef ds:uri="http://purl.org/dc/elements/1.1/"/>
   </ds:schemaRefs>
 </ds:datastoreItem>
 </file>
</xml_diff>